<commit_message>
Update files minor changes
</commit_message>
<xml_diff>
--- a/reports/Informe.docx
+++ b/reports/Informe.docx
@@ -6,20 +6,16 @@
       <w:pPr>
         <w:pStyle w:val="Ttulo2"/>
         <w:jc w:val="both"/>
-      </w:pPr>
-      <w:proofErr w:type="spellStart"/>
-      <w:r>
-        <w:t>Arquitectura</w:t>
-      </w:r>
-      <w:proofErr w:type="spellEnd"/>
-      <w:r>
-        <w:t xml:space="preserve"> del GAN y </w:t>
-      </w:r>
-      <w:proofErr w:type="spellStart"/>
-      <w:r>
-        <w:t>entrenamiento</w:t>
-      </w:r>
-      <w:proofErr w:type="spellEnd"/>
+        <w:rPr>
+          <w:lang w:val="es-ES"/>
+        </w:rPr>
+      </w:pPr>
+      <w:r>
+        <w:rPr>
+          <w:lang w:val="es-ES"/>
+        </w:rPr>
+        <w:t>Arquitectura del GAN y entrenamiento</w:t>
+      </w:r>
     </w:p>
     <w:p>
       <w:pPr>
@@ -36,25 +32,7 @@
           <w:szCs w:val="22"/>
           <w:lang w:val="es-ES"/>
         </w:rPr>
-        <w:t xml:space="preserve">Para la generación de contraseñas se implementó un GAN estilo </w:t>
-      </w:r>
-      <w:proofErr w:type="spellStart"/>
-      <w:r>
-        <w:rPr>
-          <w:sz w:val="22"/>
-          <w:szCs w:val="22"/>
-          <w:lang w:val="es-ES"/>
-        </w:rPr>
-        <w:t>PassGAN</w:t>
-      </w:r>
-      <w:proofErr w:type="spellEnd"/>
-      <w:r>
-        <w:rPr>
-          <w:sz w:val="22"/>
-          <w:szCs w:val="22"/>
-          <w:lang w:val="es-ES"/>
-        </w:rPr>
-        <w:t xml:space="preserve"> compuesto por un Generador y un Discriminador:</w:t>
+        <w:t>Para la generación de contraseñas se implementó un GAN estilo PassGAN compuesto por un Generador y un Discriminador:</w:t>
       </w:r>
     </w:p>
     <w:p>
@@ -87,61 +65,7 @@
           <w:szCs w:val="22"/>
           <w:lang w:val="es-ES"/>
         </w:rPr>
-        <w:t xml:space="preserve">El generador transforma vectores de ruido aleatorio en secuencias de caracteres mediante un LSTM de múltiples capas con </w:t>
-      </w:r>
-      <w:proofErr w:type="spellStart"/>
-      <w:r>
-        <w:rPr>
-          <w:sz w:val="22"/>
-          <w:szCs w:val="22"/>
-          <w:lang w:val="es-ES"/>
-        </w:rPr>
-        <w:t>LayerNorm</w:t>
-      </w:r>
-      <w:proofErr w:type="spellEnd"/>
-      <w:r>
-        <w:rPr>
-          <w:sz w:val="22"/>
-          <w:szCs w:val="22"/>
-          <w:lang w:val="es-ES"/>
-        </w:rPr>
-        <w:t xml:space="preserve">. Esta estructura permite capturar dependencias a largo plazo entre caracteres, esenciales para producir contraseñas coherentes y diversas. Cada paso de la secuencia se proyecta a la dimensión del vocabulario mediante un linear, generando </w:t>
-      </w:r>
-      <w:proofErr w:type="spellStart"/>
-      <w:r>
-        <w:rPr>
-          <w:sz w:val="22"/>
-          <w:szCs w:val="22"/>
-          <w:lang w:val="es-ES"/>
-        </w:rPr>
-        <w:t>logits</w:t>
-      </w:r>
-      <w:proofErr w:type="spellEnd"/>
-      <w:r>
-        <w:rPr>
-          <w:sz w:val="22"/>
-          <w:szCs w:val="22"/>
-          <w:lang w:val="es-ES"/>
-        </w:rPr>
-        <w:t xml:space="preserve"> para cada carácter. Durante entrenamiento se puede emplear una distribución suavizada tipo Gumbel-</w:t>
-      </w:r>
-      <w:proofErr w:type="spellStart"/>
-      <w:r>
-        <w:rPr>
-          <w:sz w:val="22"/>
-          <w:szCs w:val="22"/>
-          <w:lang w:val="es-ES"/>
-        </w:rPr>
-        <w:t>Softmax</w:t>
-      </w:r>
-      <w:proofErr w:type="spellEnd"/>
-      <w:r>
-        <w:rPr>
-          <w:sz w:val="22"/>
-          <w:szCs w:val="22"/>
-          <w:lang w:val="es-ES"/>
-        </w:rPr>
-        <w:t xml:space="preserve"> para mantener gradientes estables y evitar saturación.</w:t>
+        <w:t>El generador transforma vectores de ruido aleatorio en secuencias de caracteres mediante un LSTM de múltiples capas con LayerNorm. Esta estructura permite capturar dependencias a largo plazo entre caracteres, esenciales para producir contraseñas coherentes y diversas. Cada paso de la secuencia se proyecta a la dimensión del vocabulario mediante un linear, generando logits para cada carácter. Durante entrenamiento se puede emplear una distribución suavizada tipo Gumbel-Softmax para mantener gradientes estables y evitar saturación.</w:t>
       </w:r>
     </w:p>
     <w:p>
@@ -174,79 +98,7 @@
           <w:szCs w:val="22"/>
           <w:lang w:val="es-ES"/>
         </w:rPr>
-        <w:t xml:space="preserve">El discriminador clasifica secuencias como reales o generadas. Se implementó con una capa de </w:t>
-      </w:r>
-      <w:proofErr w:type="spellStart"/>
-      <w:r>
-        <w:rPr>
-          <w:sz w:val="22"/>
-          <w:szCs w:val="22"/>
-          <w:lang w:val="es-ES"/>
-        </w:rPr>
-        <w:t>embeddings</w:t>
-      </w:r>
-      <w:proofErr w:type="spellEnd"/>
-      <w:r>
-        <w:rPr>
-          <w:sz w:val="22"/>
-          <w:szCs w:val="22"/>
-          <w:lang w:val="es-ES"/>
-        </w:rPr>
-        <w:t xml:space="preserve"> seguida de convoluciones 1D profundas, activaciones </w:t>
-      </w:r>
-      <w:proofErr w:type="spellStart"/>
-      <w:r>
-        <w:rPr>
-          <w:sz w:val="22"/>
-          <w:szCs w:val="22"/>
-          <w:lang w:val="es-ES"/>
-        </w:rPr>
-        <w:t>LeakyReLU</w:t>
-      </w:r>
-      <w:proofErr w:type="spellEnd"/>
-      <w:r>
-        <w:rPr>
-          <w:sz w:val="22"/>
-          <w:szCs w:val="22"/>
-          <w:lang w:val="es-ES"/>
-        </w:rPr>
-        <w:t xml:space="preserve"> y </w:t>
-      </w:r>
-      <w:proofErr w:type="spellStart"/>
-      <w:r>
-        <w:rPr>
-          <w:sz w:val="22"/>
-          <w:szCs w:val="22"/>
-          <w:lang w:val="es-ES"/>
-        </w:rPr>
-        <w:t>Dropout</w:t>
-      </w:r>
-      <w:proofErr w:type="spellEnd"/>
-      <w:r>
-        <w:rPr>
-          <w:sz w:val="22"/>
-          <w:szCs w:val="22"/>
-          <w:lang w:val="es-ES"/>
-        </w:rPr>
-        <w:t xml:space="preserve">, lo que permite detectar patrones locales (prefijos, sufijos, repeticiones) y generalizar mejor. La salida final pasa por un linear + </w:t>
-      </w:r>
-      <w:proofErr w:type="spellStart"/>
-      <w:r>
-        <w:rPr>
-          <w:sz w:val="22"/>
-          <w:szCs w:val="22"/>
-          <w:lang w:val="es-ES"/>
-        </w:rPr>
-        <w:t>Sigmoid</w:t>
-      </w:r>
-      <w:proofErr w:type="spellEnd"/>
-      <w:r>
-        <w:rPr>
-          <w:sz w:val="22"/>
-          <w:szCs w:val="22"/>
-          <w:lang w:val="es-ES"/>
-        </w:rPr>
-        <w:t xml:space="preserve"> para producir la probabilidad de que la contraseña sea real.</w:t>
+        <w:t>El discriminador clasifica secuencias como reales o generadas. Se implementó con una capa de embeddings seguida de convoluciones 1D profundas, activaciones LeakyReLU y Dropout, lo que permite detectar patrones locales (prefijos, sufijos, repeticiones) y generalizar mejor. La salida final pasa por un linear + Sigmoid para producir la probabilidad de que la contraseña sea real.</w:t>
       </w:r>
     </w:p>
     <w:p>
@@ -257,28 +109,12 @@
           <w:lang w:val="es-ES"/>
         </w:rPr>
       </w:pPr>
-      <w:proofErr w:type="spellStart"/>
-      <w:r>
-        <w:rPr>
-          <w:lang w:val="es-ES"/>
-        </w:rPr>
-        <w:t>Dataset</w:t>
-      </w:r>
-      <w:proofErr w:type="spellEnd"/>
-      <w:r>
-        <w:rPr>
-          <w:lang w:val="es-ES"/>
-        </w:rPr>
-        <w:t xml:space="preserve"> y </w:t>
-      </w:r>
-      <w:proofErr w:type="spellStart"/>
-      <w:r>
-        <w:rPr>
-          <w:lang w:val="es-ES"/>
-        </w:rPr>
-        <w:t>tokenización</w:t>
-      </w:r>
-      <w:proofErr w:type="spellEnd"/>
+      <w:r>
+        <w:rPr>
+          <w:lang w:val="es-ES"/>
+        </w:rPr>
+        <w:t>Dataset y tokenización</w:t>
+      </w:r>
     </w:p>
     <w:p>
       <w:pPr>
@@ -295,25 +131,7 @@
           <w:szCs w:val="22"/>
           <w:lang w:val="es-ES"/>
         </w:rPr>
-        <w:t xml:space="preserve">Cada contraseña se codifica mediante un diccionario de caracteres a índices. El </w:t>
-      </w:r>
-      <w:proofErr w:type="spellStart"/>
-      <w:r>
-        <w:rPr>
-          <w:sz w:val="22"/>
-          <w:szCs w:val="22"/>
-          <w:lang w:val="es-ES"/>
-        </w:rPr>
-        <w:t>padding</w:t>
-      </w:r>
-      <w:proofErr w:type="spellEnd"/>
-      <w:r>
-        <w:rPr>
-          <w:sz w:val="22"/>
-          <w:szCs w:val="22"/>
-          <w:lang w:val="es-ES"/>
-        </w:rPr>
-        <w:t xml:space="preserve"> se ignora al decodificar secuencias generadas para obtener contraseñas válidas.</w:t>
+        <w:t>Cada contraseña se codifica mediante un diccionario de caracteres a índices. El padding se ignora al decodificar secuencias generadas para obtener contraseñas válidas.</w:t>
       </w:r>
     </w:p>
     <w:p>
@@ -363,23 +181,13 @@
           <w:lang w:val="es-ES"/>
         </w:rPr>
       </w:pPr>
-      <w:proofErr w:type="spellStart"/>
-      <w:r>
-        <w:rPr>
-          <w:sz w:val="22"/>
-          <w:szCs w:val="22"/>
-          <w:lang w:val="es-ES"/>
-        </w:rPr>
-        <w:t>D_loss</w:t>
-      </w:r>
-      <w:proofErr w:type="spellEnd"/>
-      <w:r>
-        <w:rPr>
-          <w:sz w:val="22"/>
-          <w:szCs w:val="22"/>
-          <w:lang w:val="es-ES"/>
-        </w:rPr>
-        <w:t xml:space="preserve"> (Discriminador)</w:t>
+      <w:r>
+        <w:rPr>
+          <w:sz w:val="22"/>
+          <w:szCs w:val="22"/>
+          <w:lang w:val="es-ES"/>
+        </w:rPr>
+        <w:t>D_loss (Discriminador)</w:t>
       </w:r>
     </w:p>
     <w:p>
@@ -420,23 +228,13 @@
           <w:lang w:val="es-ES"/>
         </w:rPr>
       </w:pPr>
-      <w:proofErr w:type="spellStart"/>
-      <w:r>
-        <w:rPr>
-          <w:sz w:val="22"/>
-          <w:szCs w:val="22"/>
-          <w:lang w:val="es-ES"/>
-        </w:rPr>
-        <w:t>G_loss</w:t>
-      </w:r>
-      <w:proofErr w:type="spellEnd"/>
-      <w:r>
-        <w:rPr>
-          <w:sz w:val="22"/>
-          <w:szCs w:val="22"/>
-          <w:lang w:val="es-ES"/>
-        </w:rPr>
-        <w:t xml:space="preserve"> (Generador)</w:t>
+      <w:r>
+        <w:rPr>
+          <w:sz w:val="22"/>
+          <w:szCs w:val="22"/>
+          <w:lang w:val="es-ES"/>
+        </w:rPr>
+        <w:t>G_loss (Generador)</w:t>
       </w:r>
     </w:p>
     <w:p>
@@ -670,16 +468,7 @@
           <w:szCs w:val="22"/>
           <w:lang w:val="es-ES"/>
         </w:rPr>
-        <w:t>P</w:t>
-      </w:r>
-      <w:r>
-        <w:rPr>
-          <w:noProof/>
-          <w:sz w:val="22"/>
-          <w:szCs w:val="22"/>
-          <w:lang w:val="es-ES"/>
-        </w:rPr>
-        <w:t>equeñas oscilaciones en las pérdidas son normales y evidencian el equilibrio dinámico entre generador y discriminador, sin divergencias ni saturaciones, gracias a los ajustes de hiperparámetros (dropout, LayerNorm, learning rates diferenciadas, label smoothing).</w:t>
+        <w:t>Pequeñas oscilaciones en las pérdidas son normales y evidencian el equilibrio dinámico entre generador y discriminador, sin divergencias ni saturaciones, gracias a los ajustes de hiperparámetros (dropout, LayerNorm, learning rates diferenciadas, label smoothing).</w:t>
       </w:r>
     </w:p>
     <w:p>
@@ -697,54 +486,8 @@
           <w:szCs w:val="22"/>
           <w:lang w:val="es-ES"/>
         </w:rPr>
-        <w:t xml:space="preserve">En conjunto, los valores de </w:t>
-      </w:r>
-      <w:proofErr w:type="spellStart"/>
-      <w:r>
-        <w:rPr>
-          <w:sz w:val="22"/>
-          <w:szCs w:val="22"/>
-          <w:lang w:val="es-ES"/>
-        </w:rPr>
-        <w:t>D_loss</w:t>
-      </w:r>
-      <w:proofErr w:type="spellEnd"/>
-      <w:r>
-        <w:rPr>
-          <w:sz w:val="22"/>
-          <w:szCs w:val="22"/>
-          <w:lang w:val="es-ES"/>
-        </w:rPr>
-        <w:t xml:space="preserve"> y </w:t>
-      </w:r>
-      <w:proofErr w:type="spellStart"/>
-      <w:r>
-        <w:rPr>
-          <w:sz w:val="22"/>
-          <w:szCs w:val="22"/>
-          <w:lang w:val="es-ES"/>
-        </w:rPr>
-        <w:t>G_loss</w:t>
-      </w:r>
-      <w:proofErr w:type="spellEnd"/>
-      <w:r>
-        <w:rPr>
-          <w:sz w:val="22"/>
-          <w:szCs w:val="22"/>
-          <w:lang w:val="es-ES"/>
-        </w:rPr>
-        <w:t xml:space="preserve"> indican que el GAN ha aprendido de manera controlada, produciendo contraseñas más diversas y coherentes, manteniendo un equilibrio entre creatividad del generador y discernimiento del discriminador. Esta efectividad se refleja en los </w:t>
-      </w:r>
-      <w:proofErr w:type="spellStart"/>
-      <w:r>
-        <w:rPr>
-          <w:sz w:val="22"/>
-          <w:szCs w:val="22"/>
-          <w:lang w:val="es-ES"/>
-        </w:rPr>
-        <w:t>generated</w:t>
-      </w:r>
-      <w:proofErr w:type="spellEnd"/>
+        <w:t>En conjunto, los valores de D_loss y G_loss muestran que el GAN ha aprendido de manera controlada a generar contraseñas plausibles, no simplemente aleatorias. El generador captura patrones y estructuras presentes en el dataset real, produciendo contraseñas coherentes y diversas, mientras que el discriminador mantiene un equilibrio al discernir ejemplos realistas de irreales.</w:t>
+      </w:r>
       <w:r>
         <w:rPr>
           <w:sz w:val="22"/>
@@ -759,51 +502,7 @@
           <w:szCs w:val="22"/>
           <w:lang w:val="es-ES"/>
         </w:rPr>
-        <w:t>simples.txt</w:t>
-      </w:r>
-      <w:r>
-        <w:rPr>
-          <w:sz w:val="22"/>
-          <w:szCs w:val="22"/>
-          <w:lang w:val="es-ES"/>
-        </w:rPr>
-        <w:t xml:space="preserve"> obtenidos tras 20 épocas, usando un tamaño de secuencia de 12, </w:t>
-      </w:r>
-      <w:proofErr w:type="spellStart"/>
-      <w:r>
-        <w:rPr>
-          <w:sz w:val="22"/>
-          <w:szCs w:val="22"/>
-          <w:lang w:val="es-ES"/>
-        </w:rPr>
-        <w:t>batch</w:t>
-      </w:r>
-      <w:proofErr w:type="spellEnd"/>
-      <w:r>
-        <w:rPr>
-          <w:sz w:val="22"/>
-          <w:szCs w:val="22"/>
-          <w:lang w:val="es-ES"/>
-        </w:rPr>
-        <w:t xml:space="preserve"> de 64, un vector de ruido de dimensión 128, capas LSTM de tamaño 256 y 2 niveles, junto con Gumbel-</w:t>
-      </w:r>
-      <w:proofErr w:type="spellStart"/>
-      <w:r>
-        <w:rPr>
-          <w:sz w:val="22"/>
-          <w:szCs w:val="22"/>
-          <w:lang w:val="es-ES"/>
-        </w:rPr>
-        <w:t>Softmax</w:t>
-      </w:r>
-      <w:proofErr w:type="spellEnd"/>
-      <w:r>
-        <w:rPr>
-          <w:sz w:val="22"/>
-          <w:szCs w:val="22"/>
-          <w:lang w:val="es-ES"/>
-        </w:rPr>
-        <w:t xml:space="preserve"> a temperatura 1.0.</w:t>
+        <w:t>Esta efectividad se refleja en los generated simples.txt obtenidos tras 20 épocas, usando un tamaño de secuencia de 12, batch de 64, un vector de ruido de dimensión 128, capas LSTM de tamaño 256 y 2 niveles, junto con Gumbel-Softmax a temperatura 1.0.</w:t>
       </w:r>
     </w:p>
     <w:p>
@@ -838,41 +537,13 @@
           <w:lang w:val="es-ES"/>
         </w:rPr>
       </w:pPr>
-      <w:proofErr w:type="spellStart"/>
-      <w:r>
-        <w:rPr>
-          <w:sz w:val="22"/>
-          <w:szCs w:val="22"/>
-          <w:lang w:val="es-ES"/>
-        </w:rPr>
-        <w:t>a$</w:t>
-      </w:r>
-      <w:proofErr w:type="gramStart"/>
-      <w:r>
-        <w:rPr>
-          <w:sz w:val="22"/>
-          <w:szCs w:val="22"/>
-          <w:lang w:val="es-ES"/>
-        </w:rPr>
-        <w:t>TyaTz</w:t>
-      </w:r>
-      <w:proofErr w:type="spellEnd"/>
-      <w:r>
-        <w:rPr>
-          <w:sz w:val="22"/>
-          <w:szCs w:val="22"/>
-          <w:lang w:val="es-ES"/>
-        </w:rPr>
-        <w:t>)+</w:t>
-      </w:r>
-      <w:proofErr w:type="gramEnd"/>
-      <w:r>
-        <w:rPr>
-          <w:sz w:val="22"/>
-          <w:szCs w:val="22"/>
-          <w:lang w:val="es-ES"/>
-        </w:rPr>
-        <w:t>z#</w:t>
+      <w:r>
+        <w:rPr>
+          <w:sz w:val="22"/>
+          <w:szCs w:val="22"/>
+          <w:lang w:val="es-ES"/>
+        </w:rPr>
+        <w:t>a$TyaTz)+z#</w:t>
       </w:r>
     </w:p>
     <w:p>
@@ -889,23 +560,13 @@
           <w:lang w:val="es-ES"/>
         </w:rPr>
       </w:pPr>
-      <w:proofErr w:type="spellStart"/>
-      <w:r>
-        <w:rPr>
-          <w:sz w:val="22"/>
-          <w:szCs w:val="22"/>
-          <w:lang w:val="es-ES"/>
-        </w:rPr>
-        <w:t>Jv</w:t>
-      </w:r>
-      <w:proofErr w:type="spellEnd"/>
-      <w:r>
-        <w:rPr>
-          <w:sz w:val="22"/>
-          <w:szCs w:val="22"/>
-          <w:lang w:val="es-ES"/>
-        </w:rPr>
-        <w:t>+@l@@l35_M</w:t>
+      <w:r>
+        <w:rPr>
+          <w:sz w:val="22"/>
+          <w:szCs w:val="22"/>
+          <w:lang w:val="es-ES"/>
+        </w:rPr>
+        <w:t>Jv+@l@@l35_M</w:t>
       </w:r>
     </w:p>
     <w:p>
@@ -922,7 +583,6 @@
           <w:lang w:val="es-ES"/>
         </w:rPr>
       </w:pPr>
-      <w:proofErr w:type="spellStart"/>
       <w:r>
         <w:rPr>
           <w:sz w:val="22"/>
@@ -931,7 +591,6 @@
         </w:rPr>
         <w:t>RbLFEO^Hb%dK</w:t>
       </w:r>
-      <w:proofErr w:type="spellEnd"/>
     </w:p>
     <w:p>
       <w:pPr>
@@ -972,6 +631,14 @@
           <w:lang w:val="es-ES"/>
         </w:rPr>
         <w:t>Estos ejemplos muestran que el generador produce contraseñas variadas, combinando letras mayúsculas, minúsculas, números y símbolos especiales, sin repetir patrones excesivamente simples, manteniendo diversidad y fluidez en la generación</w:t>
+      </w:r>
+      <w:r>
+        <w:rPr>
+          <w:sz w:val="22"/>
+          <w:szCs w:val="22"/>
+          <w:lang w:val="es-ES"/>
+        </w:rPr>
+        <w:t>, y más allá de un simple muestreo aleatorio</w:t>
       </w:r>
       <w:r>
         <w:rPr>

</xml_diff>